<commit_message>
Edited Softwarearchitecture, itz not finished jet
</commit_message>
<xml_diff>
--- a/Softwarearchitecture.docx
+++ b/Softwarearchitecture.docx
@@ -1,6 +1,6 @@
 
 <file path=word/document.xml><?xml version="1.0" encoding="utf-8"?>
-<w:document xmlns:wpc="http://schemas.microsoft.com/office/word/2010/wordprocessingCanvas" xmlns:cx="http://schemas.microsoft.com/office/drawing/2014/chartex" xmlns:cx1="http://schemas.microsoft.com/office/drawing/2015/9/8/chartex" xmlns:cx2="http://schemas.microsoft.com/office/drawing/2015/10/21/chartex" xmlns:cx3="http://schemas.microsoft.com/office/drawing/2016/5/9/chartex" xmlns:cx4="http://schemas.microsoft.com/office/drawing/2016/5/10/chartex" xmlns:cx5="http://schemas.microsoft.com/office/drawing/2016/5/11/chartex" xmlns:mc="http://schemas.openxmlformats.org/markup-compatibility/2006" xmlns:o="urn:schemas-microsoft-com:office:office" xmlns:r="http://schemas.openxmlformats.org/officeDocument/2006/relationships" xmlns:m="http://schemas.openxmlformats.org/officeDocument/2006/math" xmlns:v="urn:schemas-microsoft-com:vml" xmlns:wp14="http://schemas.microsoft.com/office/word/2010/wordprocessingDrawing" xmlns:wp="http://schemas.openxmlformats.org/drawingml/2006/wordprocessingDrawing" xmlns:w10="urn:schemas-microsoft-com:office:word" xmlns:w="http://schemas.openxmlformats.org/wordprocessingml/2006/main" xmlns:w14="http://schemas.microsoft.com/office/word/2010/wordml" xmlns:w15="http://schemas.microsoft.com/office/word/2012/wordml" xmlns:w16se="http://schemas.microsoft.com/office/word/2015/wordml/symex" xmlns:wpg="http://schemas.microsoft.com/office/word/2010/wordprocessingGroup" xmlns:wpi="http://schemas.microsoft.com/office/word/2010/wordprocessingInk" xmlns:wne="http://schemas.microsoft.com/office/word/2006/wordml" xmlns:wps="http://schemas.microsoft.com/office/word/2010/wordprocessingShape" mc:Ignorable="w14 w15 w16se wp14">
+<w:document xmlns:wpc="http://schemas.microsoft.com/office/word/2010/wordprocessingCanvas" xmlns:cx="http://schemas.microsoft.com/office/drawing/2014/chartex" xmlns:mc="http://schemas.openxmlformats.org/markup-compatibility/2006" xmlns:o="urn:schemas-microsoft-com:office:office" xmlns:r="http://schemas.openxmlformats.org/officeDocument/2006/relationships" xmlns:m="http://schemas.openxmlformats.org/officeDocument/2006/math" xmlns:v="urn:schemas-microsoft-com:vml" xmlns:wp14="http://schemas.microsoft.com/office/word/2010/wordprocessingDrawing" xmlns:wp="http://schemas.openxmlformats.org/drawingml/2006/wordprocessingDrawing" xmlns:w10="urn:schemas-microsoft-com:office:word" xmlns:w="http://schemas.openxmlformats.org/wordprocessingml/2006/main" xmlns:w14="http://schemas.microsoft.com/office/word/2010/wordml" xmlns:w15="http://schemas.microsoft.com/office/word/2012/wordml" xmlns:w16se="http://schemas.microsoft.com/office/word/2015/wordml/symex" xmlns:wpg="http://schemas.microsoft.com/office/word/2010/wordprocessingGroup" xmlns:wpi="http://schemas.microsoft.com/office/word/2010/wordprocessingInk" xmlns:wne="http://schemas.microsoft.com/office/word/2006/wordml" xmlns:wps="http://schemas.microsoft.com/office/word/2010/wordprocessingShape" mc:Ignorable="w14 w15 w16se wp14">
   <w:body>
     <w:p>
       <w:pPr>
@@ -16,21 +16,11 @@
         <w:pStyle w:val="Titel"/>
         <w:jc w:val="right"/>
       </w:pPr>
-      <w:r>
-        <w:fldChar w:fldCharType="begin"/>
-      </w:r>
-      <w:r>
-        <w:instrText xml:space="preserve"> TITLE  \* MERGEFORMAT </w:instrText>
-      </w:r>
-      <w:r>
-        <w:fldChar w:fldCharType="separate"/>
-      </w:r>
-      <w:r>
-        <w:t>Software Architecture Document</w:t>
-      </w:r>
-      <w:r>
-        <w:fldChar w:fldCharType="end"/>
-      </w:r>
+      <w:fldSimple w:instr=" TITLE  \* MERGEFORMAT ">
+        <w:r>
+          <w:t>Software Architecture Document</w:t>
+        </w:r>
+      </w:fldSimple>
     </w:p>
     <w:p>
       <w:pPr>
@@ -108,12 +98,6 @@
         <w:gridCol w:w="2304"/>
       </w:tblGrid>
       <w:tr>
-        <w:tblPrEx>
-          <w:tblCellMar>
-            <w:top w:w="0" w:type="dxa"/>
-            <w:bottom w:w="0" w:type="dxa"/>
-          </w:tblCellMar>
-        </w:tblPrEx>
         <w:tc>
           <w:tcPr>
             <w:tcW w:w="2304" w:type="dxa"/>
@@ -196,12 +180,6 @@
         </w:tc>
       </w:tr>
       <w:tr>
-        <w:tblPrEx>
-          <w:tblCellMar>
-            <w:top w:w="0" w:type="dxa"/>
-            <w:bottom w:w="0" w:type="dxa"/>
-          </w:tblCellMar>
-        </w:tblPrEx>
         <w:tc>
           <w:tcPr>
             <w:tcW w:w="2304" w:type="dxa"/>
@@ -249,19 +227,23 @@
             <w:pPr>
               <w:pStyle w:val="Tabletext"/>
             </w:pPr>
+            <w:proofErr w:type="spellStart"/>
             <w:r>
-              <w:t>A.Schmitt S.Vollmer</w:t>
+              <w:t>A.Schmitt</w:t>
             </w:r>
+            <w:proofErr w:type="spellEnd"/>
+            <w:r>
+              <w:t xml:space="preserve"> </w:t>
+            </w:r>
+            <w:proofErr w:type="spellStart"/>
+            <w:r>
+              <w:t>S.Vollmer</w:t>
+            </w:r>
+            <w:proofErr w:type="spellEnd"/>
           </w:p>
         </w:tc>
       </w:tr>
       <w:tr>
-        <w:tblPrEx>
-          <w:tblCellMar>
-            <w:top w:w="0" w:type="dxa"/>
-            <w:bottom w:w="0" w:type="dxa"/>
-          </w:tblCellMar>
-        </w:tblPrEx>
         <w:tc>
           <w:tcPr>
             <w:tcW w:w="2304" w:type="dxa"/>
@@ -304,12 +286,6 @@
         </w:tc>
       </w:tr>
       <w:tr>
-        <w:tblPrEx>
-          <w:tblCellMar>
-            <w:top w:w="0" w:type="dxa"/>
-            <w:bottom w:w="0" w:type="dxa"/>
-          </w:tblCellMar>
-        </w:tblPrEx>
         <w:tc>
           <w:tcPr>
             <w:tcW w:w="2304" w:type="dxa"/>
@@ -352,12 +328,6 @@
         </w:tc>
       </w:tr>
       <w:tr>
-        <w:tblPrEx>
-          <w:tblCellMar>
-            <w:top w:w="0" w:type="dxa"/>
-            <w:bottom w:w="0" w:type="dxa"/>
-          </w:tblCellMar>
-        </w:tblPrEx>
         <w:tc>
           <w:tcPr>
             <w:tcW w:w="2304" w:type="dxa"/>
@@ -900,14 +870,7 @@
           <w:noProof/>
           <w:szCs w:val="24"/>
         </w:rPr>
-        <w:t>Architectu</w:t>
-      </w:r>
-      <w:r>
-        <w:rPr>
-          <w:noProof/>
-          <w:szCs w:val="24"/>
-        </w:rPr>
-        <w:t>ral Representation</w:t>
+        <w:t>Architectural Representation</w:t>
       </w:r>
       <w:r>
         <w:rPr>
@@ -1227,13 +1190,7 @@
         <w:rPr>
           <w:noProof/>
         </w:rPr>
-        <w:instrText xml:space="preserve"> PAGEREF _</w:instrText>
-      </w:r>
-      <w:r>
-        <w:rPr>
-          <w:noProof/>
-        </w:rPr>
-        <w:instrText xml:space="preserve">Toc492766850 \h </w:instrText>
+        <w:instrText xml:space="preserve"> PAGEREF _Toc492766850 \h </w:instrText>
       </w:r>
       <w:r>
         <w:rPr>
@@ -1591,14 +1548,7 @@
           <w:noProof/>
           <w:szCs w:val="24"/>
         </w:rPr>
-        <w:t>Implemen</w:t>
-      </w:r>
-      <w:r>
-        <w:rPr>
-          <w:noProof/>
-          <w:szCs w:val="24"/>
-        </w:rPr>
-        <w:t>tation View</w:t>
+        <w:t>Implementation View</w:t>
       </w:r>
       <w:r>
         <w:rPr>
@@ -2028,22 +1978,11 @@
       <w:r>
         <w:br w:type="page"/>
       </w:r>
-      <w:r>
-        <w:lastRenderedPageBreak/>
-        <w:fldChar w:fldCharType="begin"/>
-      </w:r>
-      <w:r>
-        <w:instrText xml:space="preserve"> TITLE  \* MERGEFORMAT </w:instrText>
-      </w:r>
-      <w:r>
-        <w:fldChar w:fldCharType="separate"/>
-      </w:r>
-      <w:r>
-        <w:t>Software Architecture Document</w:t>
-      </w:r>
-      <w:r>
-        <w:fldChar w:fldCharType="end"/>
-      </w:r>
+      <w:fldSimple w:instr=" TITLE  \* MERGEFORMAT ">
+        <w:r>
+          <w:t>Software Architecture Document</w:t>
+        </w:r>
+      </w:fldSimple>
       <w:r>
         <w:t xml:space="preserve"> </w:t>
       </w:r>
@@ -2078,10 +2017,7 @@
       </w:pPr>
       <w:bookmarkStart w:id="4" w:name="_Toc456598588"/>
       <w:r>
-        <w:t>This document provides a comprehensive architectural overview of the system, using a number of different architectural views to depict diffe</w:t>
-      </w:r>
-      <w:r>
-        <w:t>rent aspects of the system. It is intended to capture and convey the significant architectural decisions which have been made on the system.</w:t>
+        <w:t>This document provides a comprehensive architectural overview of the system, using a number of different architectural views to depict different aspects of the system. It is intended to capture and convey the significant architectural decisions which have been made on the system.</w:t>
       </w:r>
     </w:p>
     <w:p>
@@ -2200,7 +2136,15 @@
         <w:ind w:left="720"/>
       </w:pPr>
       <w:r>
-        <w:t>This document show our software architecture.</w:t>
+        <w:t xml:space="preserve">This document </w:t>
+      </w:r>
+      <w:proofErr w:type="gramStart"/>
+      <w:r>
+        <w:t>show</w:t>
+      </w:r>
+      <w:proofErr w:type="gramEnd"/>
+      <w:r>
+        <w:t xml:space="preserve"> our software architecture.</w:t>
       </w:r>
     </w:p>
     <w:p>
@@ -2327,6 +2271,7 @@
         <w:t xml:space="preserve"> </w:t>
       </w:r>
     </w:p>
+    <w:bookmarkStart w:id="16" w:name="_Toc492766851"/>
     <w:p>
       <w:pPr>
         <w:pStyle w:val="berschrift2"/>
@@ -2336,7 +2281,6 @@
         </w:numPr>
         <w:ind w:firstLine="720"/>
       </w:pPr>
-      <w:bookmarkStart w:id="16" w:name="_Toc492766851"/>
       <w:r>
         <w:rPr>
           <w:noProof/>
@@ -2424,7 +2368,7 @@
               </wp:anchor>
             </w:drawing>
           </mc:Choice>
-          <mc:Fallback>
+          <mc:Fallback xmlns:cx5="http://schemas.microsoft.com/office/drawing/2016/5/11/chartex" xmlns:cx4="http://schemas.microsoft.com/office/drawing/2016/5/10/chartex" xmlns:cx3="http://schemas.microsoft.com/office/drawing/2016/5/9/chartex" xmlns:cx2="http://schemas.microsoft.com/office/drawing/2015/10/21/chartex" xmlns:cx1="http://schemas.microsoft.com/office/drawing/2015/9/8/chartex">
             <w:pict>
               <v:rect w14:anchorId="06EDE7A6" id="Rectangle 4" o:spid="_x0000_s1026" style="position:absolute;margin-left:25.2pt;margin-top:1.6pt;width:220.2pt;height:239.4pt;z-index:251660288;visibility:visible;mso-wrap-style:square;mso-width-percent:0;mso-height-percent:0;mso-wrap-distance-left:9pt;mso-wrap-distance-top:0;mso-wrap-distance-right:9pt;mso-wrap-distance-bottom:0;mso-position-horizontal:absolute;mso-position-horizontal-relative:text;mso-position-vertical:absolute;mso-position-vertical-relative:text;mso-width-percent:0;mso-height-percent:0;mso-width-relative:page;mso-height-relative:page;v-text-anchor:top" o:gfxdata="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" filled="f" fillcolor="#4472c4 [3208]" strokecolor="#5b9bd5 [3204]" strokeweight="3pt">
                 <v:shadow on="t" color="#1f3763 [1608]" opacity=".5" offset="1pt"/>
@@ -2520,7 +2464,7 @@
               </wp:anchor>
             </w:drawing>
           </mc:Choice>
-          <mc:Fallback>
+          <mc:Fallback xmlns:cx5="http://schemas.microsoft.com/office/drawing/2016/5/11/chartex" xmlns:cx4="http://schemas.microsoft.com/office/drawing/2016/5/10/chartex" xmlns:cx3="http://schemas.microsoft.com/office/drawing/2016/5/9/chartex" xmlns:cx2="http://schemas.microsoft.com/office/drawing/2015/10/21/chartex" xmlns:cx1="http://schemas.microsoft.com/office/drawing/2015/9/8/chartex">
             <w:pict>
               <v:rect w14:anchorId="48EB3380" id="Rectangle 2" o:spid="_x0000_s1026" style="position:absolute;margin-left:403.2pt;margin-top:12.4pt;width:104.4pt;height:209.4pt;z-index:251658240;visibility:visible;mso-wrap-style:square;mso-width-percent:0;mso-height-percent:0;mso-wrap-distance-left:9pt;mso-wrap-distance-top:0;mso-wrap-distance-right:9pt;mso-wrap-distance-bottom:0;mso-position-horizontal:absolute;mso-position-horizontal-relative:text;mso-position-vertical:absolute;mso-position-vertical-relative:text;mso-width-percent:0;mso-height-percent:0;mso-width-relative:page;mso-height-relative:page;v-text-anchor:top" o:gfxdata="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" filled="f" fillcolor="#70ad47 [3209]" strokecolor="#70ad47 [3209]" strokeweight="3pt">
                 <v:shadow on="t" color="#375623 [1609]" opacity=".5" offset="1pt"/>
@@ -2616,7 +2560,7 @@
               </wp:anchor>
             </w:drawing>
           </mc:Choice>
-          <mc:Fallback>
+          <mc:Fallback xmlns:cx5="http://schemas.microsoft.com/office/drawing/2016/5/11/chartex" xmlns:cx4="http://schemas.microsoft.com/office/drawing/2016/5/10/chartex" xmlns:cx3="http://schemas.microsoft.com/office/drawing/2016/5/9/chartex" xmlns:cx2="http://schemas.microsoft.com/office/drawing/2015/10/21/chartex" xmlns:cx1="http://schemas.microsoft.com/office/drawing/2015/9/8/chartex">
             <w:pict>
               <v:rect w14:anchorId="0A0491FF" id="Rectangle 3" o:spid="_x0000_s1026" style="position:absolute;margin-left:271.8pt;margin-top:62.2pt;width:93pt;height:109.2pt;z-index:251659264;visibility:visible;mso-wrap-style:square;mso-width-percent:0;mso-height-percent:0;mso-wrap-distance-left:9pt;mso-wrap-distance-top:0;mso-wrap-distance-right:9pt;mso-wrap-distance-bottom:0;mso-position-horizontal:absolute;mso-position-horizontal-relative:text;mso-position-vertical:absolute;mso-position-vertical-relative:text;mso-width-percent:0;mso-height-percent:0;mso-width-relative:page;mso-height-relative:page;v-text-anchor:top" o:gfxdata="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" filled="f" fillcolor="#ed7d31 [3205]" strokecolor="#ed7d31 [3205]" strokeweight="3pt">
                 <v:shadow on="t" color="#823b0b [1605]" opacity=".5" offset="1pt"/>
@@ -2687,10 +2631,7 @@
       </w:pPr>
       <w:bookmarkStart w:id="17" w:name="_Toc492766853"/>
       <w:r>
-        <w:t>P</w:t>
-      </w:r>
-      <w:r>
-        <w:t>rocess View</w:t>
+        <w:t>Process View</w:t>
       </w:r>
       <w:bookmarkEnd w:id="17"/>
       <w:r>
@@ -2722,6 +2663,29 @@
       <w:pPr>
         <w:ind w:firstLine="720"/>
       </w:pPr>
+      <w:proofErr w:type="spellStart"/>
+      <w:r>
+        <w:t>tbd</w:t>
+      </w:r>
+      <w:proofErr w:type="spellEnd"/>
+    </w:p>
+    <w:p>
+      <w:pPr>
+        <w:pStyle w:val="berschrift1"/>
+      </w:pPr>
+      <w:bookmarkStart w:id="19" w:name="_Toc492766855"/>
+      <w:r>
+        <w:t>Implementation View</w:t>
+      </w:r>
+      <w:bookmarkEnd w:id="19"/>
+      <w:r>
+        <w:t xml:space="preserve"> </w:t>
+      </w:r>
+    </w:p>
+    <w:p>
+      <w:pPr>
+        <w:ind w:firstLine="720"/>
+      </w:pPr>
       <w:r>
         <w:t>n/a</w:t>
       </w:r>
@@ -2730,11 +2694,33 @@
       <w:pPr>
         <w:pStyle w:val="berschrift1"/>
       </w:pPr>
-      <w:bookmarkStart w:id="19" w:name="_Toc492766855"/>
-      <w:r>
-        <w:t>Implementation View</w:t>
-      </w:r>
-      <w:bookmarkEnd w:id="19"/>
+      <w:bookmarkStart w:id="20" w:name="_Toc492766858"/>
+      <w:r>
+        <w:t>Data View (optional)</w:t>
+      </w:r>
+      <w:bookmarkEnd w:id="20"/>
+    </w:p>
+    <w:p>
+      <w:pPr>
+        <w:ind w:firstLine="720"/>
+      </w:pPr>
+      <w:bookmarkStart w:id="21" w:name="_Toc492766859"/>
+      <w:proofErr w:type="spellStart"/>
+      <w:r>
+        <w:t>tbd</w:t>
+      </w:r>
+      <w:bookmarkStart w:id="22" w:name="_GoBack"/>
+      <w:bookmarkEnd w:id="22"/>
+      <w:proofErr w:type="spellEnd"/>
+    </w:p>
+    <w:p>
+      <w:pPr>
+        <w:pStyle w:val="berschrift1"/>
+      </w:pPr>
+      <w:r>
+        <w:t>Size and Performance</w:t>
+      </w:r>
+      <w:bookmarkEnd w:id="21"/>
       <w:r>
         <w:t xml:space="preserve"> </w:t>
       </w:r>
@@ -2743,51 +2729,7 @@
       <w:pPr>
         <w:ind w:firstLine="720"/>
       </w:pPr>
-      <w:r>
-        <w:t>n/a</w:t>
-      </w:r>
-    </w:p>
-    <w:p>
-      <w:pPr>
-        <w:pStyle w:val="berschrift1"/>
-      </w:pPr>
-      <w:bookmarkStart w:id="20" w:name="_Toc492766858"/>
-      <w:r>
-        <w:t>Data View (optional)</w:t>
-      </w:r>
-      <w:bookmarkEnd w:id="20"/>
-    </w:p>
-    <w:p>
-      <w:pPr>
-        <w:pStyle w:val="InfoBlue"/>
-      </w:pPr>
-      <w:r>
-        <w:t>[A description of the persisten</w:t>
-      </w:r>
-      <w:r>
-        <w:t>t data storage perspective of the system. This section is optional if there is little or no persistent data, or the translation between the Design Model and the Data Model is trivial.]</w:t>
-      </w:r>
-    </w:p>
-    <w:p>
-      <w:pPr>
-        <w:pStyle w:val="berschrift1"/>
-      </w:pPr>
-      <w:bookmarkStart w:id="21" w:name="_Toc492766859"/>
-      <w:r>
-        <w:t>Size and Performance</w:t>
-      </w:r>
-      <w:bookmarkEnd w:id="21"/>
-      <w:r>
-        <w:t xml:space="preserve"> </w:t>
-      </w:r>
-      <w:bookmarkStart w:id="22" w:name="_GoBack"/>
-    </w:p>
-    <w:p>
-      <w:pPr>
-        <w:ind w:firstLine="720"/>
-      </w:pPr>
       <w:bookmarkStart w:id="23" w:name="_Toc492766860"/>
-      <w:bookmarkEnd w:id="22"/>
       <w:r>
         <w:t>n/a</w:t>
       </w:r>
@@ -2831,7 +2773,7 @@
 </file>
 
 <file path=word/endnotes.xml><?xml version="1.0" encoding="utf-8"?>
-<w:endnotes xmlns:wpc="http://schemas.microsoft.com/office/word/2010/wordprocessingCanvas" xmlns:cx="http://schemas.microsoft.com/office/drawing/2014/chartex" xmlns:cx1="http://schemas.microsoft.com/office/drawing/2015/9/8/chartex" xmlns:cx2="http://schemas.microsoft.com/office/drawing/2015/10/21/chartex" xmlns:cx3="http://schemas.microsoft.com/office/drawing/2016/5/9/chartex" xmlns:cx4="http://schemas.microsoft.com/office/drawing/2016/5/10/chartex" xmlns:cx5="http://schemas.microsoft.com/office/drawing/2016/5/11/chartex" xmlns:mc="http://schemas.openxmlformats.org/markup-compatibility/2006" xmlns:o="urn:schemas-microsoft-com:office:office" xmlns:r="http://schemas.openxmlformats.org/officeDocument/2006/relationships" xmlns:m="http://schemas.openxmlformats.org/officeDocument/2006/math" xmlns:v="urn:schemas-microsoft-com:vml" xmlns:wp14="http://schemas.microsoft.com/office/word/2010/wordprocessingDrawing" xmlns:wp="http://schemas.openxmlformats.org/drawingml/2006/wordprocessingDrawing" xmlns:w10="urn:schemas-microsoft-com:office:word" xmlns:w="http://schemas.openxmlformats.org/wordprocessingml/2006/main" xmlns:w14="http://schemas.microsoft.com/office/word/2010/wordml" xmlns:w15="http://schemas.microsoft.com/office/word/2012/wordml" xmlns:w16se="http://schemas.microsoft.com/office/word/2015/wordml/symex" xmlns:wpg="http://schemas.microsoft.com/office/word/2010/wordprocessingGroup" xmlns:wpi="http://schemas.microsoft.com/office/word/2010/wordprocessingInk" xmlns:wne="http://schemas.microsoft.com/office/word/2006/wordml" xmlns:wps="http://schemas.microsoft.com/office/word/2010/wordprocessingShape" mc:Ignorable="w14 w15 w16se wp14">
+<w:endnotes xmlns:wpc="http://schemas.microsoft.com/office/word/2010/wordprocessingCanvas" xmlns:cx="http://schemas.microsoft.com/office/drawing/2014/chartex" xmlns:mc="http://schemas.openxmlformats.org/markup-compatibility/2006" xmlns:o="urn:schemas-microsoft-com:office:office" xmlns:r="http://schemas.openxmlformats.org/officeDocument/2006/relationships" xmlns:m="http://schemas.openxmlformats.org/officeDocument/2006/math" xmlns:v="urn:schemas-microsoft-com:vml" xmlns:wp14="http://schemas.microsoft.com/office/word/2010/wordprocessingDrawing" xmlns:wp="http://schemas.openxmlformats.org/drawingml/2006/wordprocessingDrawing" xmlns:w10="urn:schemas-microsoft-com:office:word" xmlns:w="http://schemas.openxmlformats.org/wordprocessingml/2006/main" xmlns:w14="http://schemas.microsoft.com/office/word/2010/wordml" xmlns:w15="http://schemas.microsoft.com/office/word/2012/wordml" xmlns:w16se="http://schemas.microsoft.com/office/word/2015/wordml/symex" xmlns:wpg="http://schemas.microsoft.com/office/word/2010/wordprocessingGroup" xmlns:wpi="http://schemas.microsoft.com/office/word/2010/wordprocessingInk" xmlns:wne="http://schemas.microsoft.com/office/word/2006/wordml" xmlns:wps="http://schemas.microsoft.com/office/word/2010/wordprocessingShape" mc:Ignorable="w14 w15 w16se wp14">
   <w:endnote w:type="separator" w:id="-1">
     <w:p>
       <w:pPr>
@@ -2856,7 +2798,7 @@
 </file>
 
 <file path=word/footer1.xml><?xml version="1.0" encoding="utf-8"?>
-<w:ftr xmlns:wpc="http://schemas.microsoft.com/office/word/2010/wordprocessingCanvas" xmlns:cx="http://schemas.microsoft.com/office/drawing/2014/chartex" xmlns:cx1="http://schemas.microsoft.com/office/drawing/2015/9/8/chartex" xmlns:cx2="http://schemas.microsoft.com/office/drawing/2015/10/21/chartex" xmlns:cx3="http://schemas.microsoft.com/office/drawing/2016/5/9/chartex" xmlns:cx4="http://schemas.microsoft.com/office/drawing/2016/5/10/chartex" xmlns:cx5="http://schemas.microsoft.com/office/drawing/2016/5/11/chartex" xmlns:mc="http://schemas.openxmlformats.org/markup-compatibility/2006" xmlns:o="urn:schemas-microsoft-com:office:office" xmlns:r="http://schemas.openxmlformats.org/officeDocument/2006/relationships" xmlns:m="http://schemas.openxmlformats.org/officeDocument/2006/math" xmlns:v="urn:schemas-microsoft-com:vml" xmlns:wp14="http://schemas.microsoft.com/office/word/2010/wordprocessingDrawing" xmlns:wp="http://schemas.openxmlformats.org/drawingml/2006/wordprocessingDrawing" xmlns:w10="urn:schemas-microsoft-com:office:word" xmlns:w="http://schemas.openxmlformats.org/wordprocessingml/2006/main" xmlns:w14="http://schemas.microsoft.com/office/word/2010/wordml" xmlns:w15="http://schemas.microsoft.com/office/word/2012/wordml" xmlns:w16se="http://schemas.microsoft.com/office/word/2015/wordml/symex" xmlns:wpg="http://schemas.microsoft.com/office/word/2010/wordprocessingGroup" xmlns:wpi="http://schemas.microsoft.com/office/word/2010/wordprocessingInk" xmlns:wne="http://schemas.microsoft.com/office/word/2006/wordml" xmlns:wps="http://schemas.microsoft.com/office/word/2010/wordprocessingShape" mc:Ignorable="w14 w15 w16se wp14">
+<w:ftr xmlns:wpc="http://schemas.microsoft.com/office/word/2010/wordprocessingCanvas" xmlns:cx="http://schemas.microsoft.com/office/drawing/2014/chartex" xmlns:mc="http://schemas.openxmlformats.org/markup-compatibility/2006" xmlns:o="urn:schemas-microsoft-com:office:office" xmlns:r="http://schemas.openxmlformats.org/officeDocument/2006/relationships" xmlns:m="http://schemas.openxmlformats.org/officeDocument/2006/math" xmlns:v="urn:schemas-microsoft-com:vml" xmlns:wp14="http://schemas.microsoft.com/office/word/2010/wordprocessingDrawing" xmlns:wp="http://schemas.openxmlformats.org/drawingml/2006/wordprocessingDrawing" xmlns:w10="urn:schemas-microsoft-com:office:word" xmlns:w="http://schemas.openxmlformats.org/wordprocessingml/2006/main" xmlns:w14="http://schemas.microsoft.com/office/word/2010/wordml" xmlns:w15="http://schemas.microsoft.com/office/word/2012/wordml" xmlns:w16se="http://schemas.microsoft.com/office/word/2015/wordml/symex" xmlns:wpg="http://schemas.microsoft.com/office/word/2010/wordprocessingGroup" xmlns:wpi="http://schemas.microsoft.com/office/word/2010/wordprocessingInk" xmlns:wne="http://schemas.microsoft.com/office/word/2006/wordml" xmlns:wps="http://schemas.microsoft.com/office/word/2010/wordprocessingShape" mc:Ignorable="w14 w15 w16se wp14">
   <w:p>
     <w:pPr>
       <w:pStyle w:val="Fuzeile"/>
@@ -2894,7 +2836,7 @@
 </file>
 
 <file path=word/footer2.xml><?xml version="1.0" encoding="utf-8"?>
-<w:ftr xmlns:wpc="http://schemas.microsoft.com/office/word/2010/wordprocessingCanvas" xmlns:cx="http://schemas.microsoft.com/office/drawing/2014/chartex" xmlns:cx1="http://schemas.microsoft.com/office/drawing/2015/9/8/chartex" xmlns:cx2="http://schemas.microsoft.com/office/drawing/2015/10/21/chartex" xmlns:cx3="http://schemas.microsoft.com/office/drawing/2016/5/9/chartex" xmlns:cx4="http://schemas.microsoft.com/office/drawing/2016/5/10/chartex" xmlns:cx5="http://schemas.microsoft.com/office/drawing/2016/5/11/chartex" xmlns:mc="http://schemas.openxmlformats.org/markup-compatibility/2006" xmlns:o="urn:schemas-microsoft-com:office:office" xmlns:r="http://schemas.openxmlformats.org/officeDocument/2006/relationships" xmlns:m="http://schemas.openxmlformats.org/officeDocument/2006/math" xmlns:v="urn:schemas-microsoft-com:vml" xmlns:wp14="http://schemas.microsoft.com/office/word/2010/wordprocessingDrawing" xmlns:wp="http://schemas.openxmlformats.org/drawingml/2006/wordprocessingDrawing" xmlns:w10="urn:schemas-microsoft-com:office:word" xmlns:w="http://schemas.openxmlformats.org/wordprocessingml/2006/main" xmlns:w14="http://schemas.microsoft.com/office/word/2010/wordml" xmlns:w15="http://schemas.microsoft.com/office/word/2012/wordml" xmlns:w16se="http://schemas.microsoft.com/office/word/2015/wordml/symex" xmlns:wpg="http://schemas.microsoft.com/office/word/2010/wordprocessingGroup" xmlns:wpi="http://schemas.microsoft.com/office/word/2010/wordprocessingInk" xmlns:wne="http://schemas.microsoft.com/office/word/2006/wordml" xmlns:wps="http://schemas.microsoft.com/office/word/2010/wordprocessingShape" mc:Ignorable="w14 w15 w16se wp14">
+<w:ftr xmlns:wpc="http://schemas.microsoft.com/office/word/2010/wordprocessingCanvas" xmlns:cx="http://schemas.microsoft.com/office/drawing/2014/chartex" xmlns:mc="http://schemas.openxmlformats.org/markup-compatibility/2006" xmlns:o="urn:schemas-microsoft-com:office:office" xmlns:r="http://schemas.openxmlformats.org/officeDocument/2006/relationships" xmlns:m="http://schemas.openxmlformats.org/officeDocument/2006/math" xmlns:v="urn:schemas-microsoft-com:vml" xmlns:wp14="http://schemas.microsoft.com/office/word/2010/wordprocessingDrawing" xmlns:wp="http://schemas.openxmlformats.org/drawingml/2006/wordprocessingDrawing" xmlns:w10="urn:schemas-microsoft-com:office:word" xmlns:w="http://schemas.openxmlformats.org/wordprocessingml/2006/main" xmlns:w14="http://schemas.microsoft.com/office/word/2010/wordml" xmlns:w15="http://schemas.microsoft.com/office/word/2012/wordml" xmlns:w16se="http://schemas.microsoft.com/office/word/2015/wordml/symex" xmlns:wpg="http://schemas.microsoft.com/office/word/2010/wordprocessingGroup" xmlns:wpi="http://schemas.microsoft.com/office/word/2010/wordprocessingInk" xmlns:wne="http://schemas.microsoft.com/office/word/2006/wordml" xmlns:wps="http://schemas.microsoft.com/office/word/2010/wordprocessingShape" mc:Ignorable="w14 w15 w16se wp14">
   <w:tbl>
     <w:tblPr>
       <w:tblW w:w="0" w:type="auto"/>
@@ -2915,12 +2857,6 @@
       <w:gridCol w:w="3162"/>
     </w:tblGrid>
     <w:tr>
-      <w:tblPrEx>
-        <w:tblCellMar>
-          <w:top w:w="0" w:type="dxa"/>
-          <w:bottom w:w="0" w:type="dxa"/>
-        </w:tblCellMar>
-      </w:tblPrEx>
       <w:tc>
         <w:tcPr>
           <w:tcW w:w="3162" w:type="dxa"/>
@@ -2957,21 +2893,11 @@
           <w:r>
             <w:sym w:font="Symbol" w:char="F0D3"/>
           </w:r>
-          <w:r>
-            <w:fldChar w:fldCharType="begin"/>
-          </w:r>
-          <w:r>
-            <w:instrText xml:space="preserve"> DOCPROPERTY "Company"  \* MERGEFORMAT </w:instrText>
-          </w:r>
-          <w:r>
-            <w:fldChar w:fldCharType="separate"/>
-          </w:r>
-          <w:r>
-            <w:t>&lt;Company Name&gt;</w:t>
-          </w:r>
-          <w:r>
-            <w:fldChar w:fldCharType="end"/>
-          </w:r>
+          <w:fldSimple w:instr=" DOCPROPERTY &quot;Company&quot;  \* MERGEFORMAT ">
+            <w:r>
+              <w:t>&lt;Company Name&gt;</w:t>
+            </w:r>
+          </w:fldSimple>
           <w:r>
             <w:t xml:space="preserve">, </w:t>
           </w:r>
@@ -2988,7 +2914,7 @@
             <w:rPr>
               <w:noProof/>
             </w:rPr>
-            <w:t>2016</w:t>
+            <w:t>2017</w:t>
           </w:r>
           <w:r>
             <w:fldChar w:fldCharType="end"/>
@@ -3010,10 +2936,7 @@
             <w:jc w:val="right"/>
           </w:pPr>
           <w:r>
-            <w:t>Pag</w:t>
-          </w:r>
-          <w:r>
-            <w:t xml:space="preserve">e </w:t>
+            <w:t xml:space="preserve">Page </w:t>
           </w:r>
           <w:r>
             <w:rPr>
@@ -3096,7 +3019,7 @@
 </file>
 
 <file path=word/footer3.xml><?xml version="1.0" encoding="utf-8"?>
-<w:ftr xmlns:wpc="http://schemas.microsoft.com/office/word/2010/wordprocessingCanvas" xmlns:cx="http://schemas.microsoft.com/office/drawing/2014/chartex" xmlns:cx1="http://schemas.microsoft.com/office/drawing/2015/9/8/chartex" xmlns:cx2="http://schemas.microsoft.com/office/drawing/2015/10/21/chartex" xmlns:cx3="http://schemas.microsoft.com/office/drawing/2016/5/9/chartex" xmlns:cx4="http://schemas.microsoft.com/office/drawing/2016/5/10/chartex" xmlns:cx5="http://schemas.microsoft.com/office/drawing/2016/5/11/chartex" xmlns:mc="http://schemas.openxmlformats.org/markup-compatibility/2006" xmlns:o="urn:schemas-microsoft-com:office:office" xmlns:r="http://schemas.openxmlformats.org/officeDocument/2006/relationships" xmlns:m="http://schemas.openxmlformats.org/officeDocument/2006/math" xmlns:v="urn:schemas-microsoft-com:vml" xmlns:wp14="http://schemas.microsoft.com/office/word/2010/wordprocessingDrawing" xmlns:wp="http://schemas.openxmlformats.org/drawingml/2006/wordprocessingDrawing" xmlns:w10="urn:schemas-microsoft-com:office:word" xmlns:w="http://schemas.openxmlformats.org/wordprocessingml/2006/main" xmlns:w14="http://schemas.microsoft.com/office/word/2010/wordml" xmlns:w15="http://schemas.microsoft.com/office/word/2012/wordml" xmlns:w16se="http://schemas.microsoft.com/office/word/2015/wordml/symex" xmlns:wpg="http://schemas.microsoft.com/office/word/2010/wordprocessingGroup" xmlns:wpi="http://schemas.microsoft.com/office/word/2010/wordprocessingInk" xmlns:wne="http://schemas.microsoft.com/office/word/2006/wordml" xmlns:wps="http://schemas.microsoft.com/office/word/2010/wordprocessingShape" mc:Ignorable="w14 w15 w16se wp14">
+<w:ftr xmlns:wpc="http://schemas.microsoft.com/office/word/2010/wordprocessingCanvas" xmlns:cx="http://schemas.microsoft.com/office/drawing/2014/chartex" xmlns:mc="http://schemas.openxmlformats.org/markup-compatibility/2006" xmlns:o="urn:schemas-microsoft-com:office:office" xmlns:r="http://schemas.openxmlformats.org/officeDocument/2006/relationships" xmlns:m="http://schemas.openxmlformats.org/officeDocument/2006/math" xmlns:v="urn:schemas-microsoft-com:vml" xmlns:wp14="http://schemas.microsoft.com/office/word/2010/wordprocessingDrawing" xmlns:wp="http://schemas.openxmlformats.org/drawingml/2006/wordprocessingDrawing" xmlns:w10="urn:schemas-microsoft-com:office:word" xmlns:w="http://schemas.openxmlformats.org/wordprocessingml/2006/main" xmlns:w14="http://schemas.microsoft.com/office/word/2010/wordml" xmlns:w15="http://schemas.microsoft.com/office/word/2012/wordml" xmlns:w16se="http://schemas.microsoft.com/office/word/2015/wordml/symex" xmlns:wpg="http://schemas.microsoft.com/office/word/2010/wordprocessingGroup" xmlns:wpi="http://schemas.microsoft.com/office/word/2010/wordprocessingInk" xmlns:wne="http://schemas.microsoft.com/office/word/2006/wordml" xmlns:wps="http://schemas.microsoft.com/office/word/2010/wordprocessingShape" mc:Ignorable="w14 w15 w16se wp14">
   <w:p>
     <w:pPr>
       <w:pStyle w:val="Fuzeile"/>
@@ -3106,7 +3029,7 @@
 </file>
 
 <file path=word/footnotes.xml><?xml version="1.0" encoding="utf-8"?>
-<w:footnotes xmlns:wpc="http://schemas.microsoft.com/office/word/2010/wordprocessingCanvas" xmlns:cx="http://schemas.microsoft.com/office/drawing/2014/chartex" xmlns:cx1="http://schemas.microsoft.com/office/drawing/2015/9/8/chartex" xmlns:cx2="http://schemas.microsoft.com/office/drawing/2015/10/21/chartex" xmlns:cx3="http://schemas.microsoft.com/office/drawing/2016/5/9/chartex" xmlns:cx4="http://schemas.microsoft.com/office/drawing/2016/5/10/chartex" xmlns:cx5="http://schemas.microsoft.com/office/drawing/2016/5/11/chartex" xmlns:mc="http://schemas.openxmlformats.org/markup-compatibility/2006" xmlns:o="urn:schemas-microsoft-com:office:office" xmlns:r="http://schemas.openxmlformats.org/officeDocument/2006/relationships" xmlns:m="http://schemas.openxmlformats.org/officeDocument/2006/math" xmlns:v="urn:schemas-microsoft-com:vml" xmlns:wp14="http://schemas.microsoft.com/office/word/2010/wordprocessingDrawing" xmlns:wp="http://schemas.openxmlformats.org/drawingml/2006/wordprocessingDrawing" xmlns:w10="urn:schemas-microsoft-com:office:word" xmlns:w="http://schemas.openxmlformats.org/wordprocessingml/2006/main" xmlns:w14="http://schemas.microsoft.com/office/word/2010/wordml" xmlns:w15="http://schemas.microsoft.com/office/word/2012/wordml" xmlns:w16se="http://schemas.microsoft.com/office/word/2015/wordml/symex" xmlns:wpg="http://schemas.microsoft.com/office/word/2010/wordprocessingGroup" xmlns:wpi="http://schemas.microsoft.com/office/word/2010/wordprocessingInk" xmlns:wne="http://schemas.microsoft.com/office/word/2006/wordml" xmlns:wps="http://schemas.microsoft.com/office/word/2010/wordprocessingShape" mc:Ignorable="w14 w15 w16se wp14">
+<w:footnotes xmlns:wpc="http://schemas.microsoft.com/office/word/2010/wordprocessingCanvas" xmlns:cx="http://schemas.microsoft.com/office/drawing/2014/chartex" xmlns:mc="http://schemas.openxmlformats.org/markup-compatibility/2006" xmlns:o="urn:schemas-microsoft-com:office:office" xmlns:r="http://schemas.openxmlformats.org/officeDocument/2006/relationships" xmlns:m="http://schemas.openxmlformats.org/officeDocument/2006/math" xmlns:v="urn:schemas-microsoft-com:vml" xmlns:wp14="http://schemas.microsoft.com/office/word/2010/wordprocessingDrawing" xmlns:wp="http://schemas.openxmlformats.org/drawingml/2006/wordprocessingDrawing" xmlns:w10="urn:schemas-microsoft-com:office:word" xmlns:w="http://schemas.openxmlformats.org/wordprocessingml/2006/main" xmlns:w14="http://schemas.microsoft.com/office/word/2010/wordml" xmlns:w15="http://schemas.microsoft.com/office/word/2012/wordml" xmlns:w16se="http://schemas.microsoft.com/office/word/2015/wordml/symex" xmlns:wpg="http://schemas.microsoft.com/office/word/2010/wordprocessingGroup" xmlns:wpi="http://schemas.microsoft.com/office/word/2010/wordprocessingInk" xmlns:wne="http://schemas.microsoft.com/office/word/2006/wordml" xmlns:wps="http://schemas.microsoft.com/office/word/2010/wordprocessingShape" mc:Ignorable="w14 w15 w16se wp14">
   <w:footnote w:type="separator" w:id="-1">
     <w:p>
       <w:pPr>
@@ -3131,7 +3054,7 @@
 </file>
 
 <file path=word/header1.xml><?xml version="1.0" encoding="utf-8"?>
-<w:hdr xmlns:wpc="http://schemas.microsoft.com/office/word/2010/wordprocessingCanvas" xmlns:cx="http://schemas.microsoft.com/office/drawing/2014/chartex" xmlns:cx1="http://schemas.microsoft.com/office/drawing/2015/9/8/chartex" xmlns:cx2="http://schemas.microsoft.com/office/drawing/2015/10/21/chartex" xmlns:cx3="http://schemas.microsoft.com/office/drawing/2016/5/9/chartex" xmlns:cx4="http://schemas.microsoft.com/office/drawing/2016/5/10/chartex" xmlns:cx5="http://schemas.microsoft.com/office/drawing/2016/5/11/chartex" xmlns:mc="http://schemas.openxmlformats.org/markup-compatibility/2006" xmlns:o="urn:schemas-microsoft-com:office:office" xmlns:r="http://schemas.openxmlformats.org/officeDocument/2006/relationships" xmlns:m="http://schemas.openxmlformats.org/officeDocument/2006/math" xmlns:v="urn:schemas-microsoft-com:vml" xmlns:wp14="http://schemas.microsoft.com/office/word/2010/wordprocessingDrawing" xmlns:wp="http://schemas.openxmlformats.org/drawingml/2006/wordprocessingDrawing" xmlns:w10="urn:schemas-microsoft-com:office:word" xmlns:w="http://schemas.openxmlformats.org/wordprocessingml/2006/main" xmlns:w14="http://schemas.microsoft.com/office/word/2010/wordml" xmlns:w15="http://schemas.microsoft.com/office/word/2012/wordml" xmlns:w16se="http://schemas.microsoft.com/office/word/2015/wordml/symex" xmlns:wpg="http://schemas.microsoft.com/office/word/2010/wordprocessingGroup" xmlns:wpi="http://schemas.microsoft.com/office/word/2010/wordprocessingInk" xmlns:wne="http://schemas.microsoft.com/office/word/2006/wordml" xmlns:wps="http://schemas.microsoft.com/office/word/2010/wordprocessingShape" mc:Ignorable="w14 w15 w16se wp14">
+<w:hdr xmlns:wpc="http://schemas.microsoft.com/office/word/2010/wordprocessingCanvas" xmlns:cx="http://schemas.microsoft.com/office/drawing/2014/chartex" xmlns:mc="http://schemas.openxmlformats.org/markup-compatibility/2006" xmlns:o="urn:schemas-microsoft-com:office:office" xmlns:r="http://schemas.openxmlformats.org/officeDocument/2006/relationships" xmlns:m="http://schemas.openxmlformats.org/officeDocument/2006/math" xmlns:v="urn:schemas-microsoft-com:vml" xmlns:wp14="http://schemas.microsoft.com/office/word/2010/wordprocessingDrawing" xmlns:wp="http://schemas.openxmlformats.org/drawingml/2006/wordprocessingDrawing" xmlns:w10="urn:schemas-microsoft-com:office:word" xmlns:w="http://schemas.openxmlformats.org/wordprocessingml/2006/main" xmlns:w14="http://schemas.microsoft.com/office/word/2010/wordml" xmlns:w15="http://schemas.microsoft.com/office/word/2012/wordml" xmlns:w16se="http://schemas.microsoft.com/office/word/2015/wordml/symex" xmlns:wpg="http://schemas.microsoft.com/office/word/2010/wordprocessingGroup" xmlns:wpi="http://schemas.microsoft.com/office/word/2010/wordprocessingInk" xmlns:wne="http://schemas.microsoft.com/office/word/2006/wordml" xmlns:wps="http://schemas.microsoft.com/office/word/2010/wordprocessingShape" mc:Ignorable="w14 w15 w16se wp14">
   <w:p>
     <w:pPr>
       <w:rPr>
@@ -3191,14 +3114,6 @@
         <w:b/>
         <w:sz w:val="36"/>
       </w:rPr>
-      <w:fldChar w:fldCharType="separate"/>
-    </w:r>
-    <w:r>
-      <w:rPr>
-        <w:rFonts w:ascii="Arial" w:hAnsi="Arial"/>
-        <w:b/>
-        <w:sz w:val="36"/>
-      </w:rPr>
       <w:fldChar w:fldCharType="end"/>
     </w:r>
   </w:p>
@@ -3222,7 +3137,7 @@
 </file>
 
 <file path=word/header2.xml><?xml version="1.0" encoding="utf-8"?>
-<w:hdr xmlns:wpc="http://schemas.microsoft.com/office/word/2010/wordprocessingCanvas" xmlns:cx="http://schemas.microsoft.com/office/drawing/2014/chartex" xmlns:cx1="http://schemas.microsoft.com/office/drawing/2015/9/8/chartex" xmlns:cx2="http://schemas.microsoft.com/office/drawing/2015/10/21/chartex" xmlns:cx3="http://schemas.microsoft.com/office/drawing/2016/5/9/chartex" xmlns:cx4="http://schemas.microsoft.com/office/drawing/2016/5/10/chartex" xmlns:cx5="http://schemas.microsoft.com/office/drawing/2016/5/11/chartex" xmlns:mc="http://schemas.openxmlformats.org/markup-compatibility/2006" xmlns:o="urn:schemas-microsoft-com:office:office" xmlns:r="http://schemas.openxmlformats.org/officeDocument/2006/relationships" xmlns:m="http://schemas.openxmlformats.org/officeDocument/2006/math" xmlns:v="urn:schemas-microsoft-com:vml" xmlns:wp14="http://schemas.microsoft.com/office/word/2010/wordprocessingDrawing" xmlns:wp="http://schemas.openxmlformats.org/drawingml/2006/wordprocessingDrawing" xmlns:w10="urn:schemas-microsoft-com:office:word" xmlns:w="http://schemas.openxmlformats.org/wordprocessingml/2006/main" xmlns:w14="http://schemas.microsoft.com/office/word/2010/wordml" xmlns:w15="http://schemas.microsoft.com/office/word/2012/wordml" xmlns:w16se="http://schemas.microsoft.com/office/word/2015/wordml/symex" xmlns:wpg="http://schemas.microsoft.com/office/word/2010/wordprocessingGroup" xmlns:wpi="http://schemas.microsoft.com/office/word/2010/wordprocessingInk" xmlns:wne="http://schemas.microsoft.com/office/word/2006/wordml" xmlns:wps="http://schemas.microsoft.com/office/word/2010/wordprocessingShape" mc:Ignorable="w14 w15 w16se wp14">
+<w:hdr xmlns:wpc="http://schemas.microsoft.com/office/word/2010/wordprocessingCanvas" xmlns:cx="http://schemas.microsoft.com/office/drawing/2014/chartex" xmlns:mc="http://schemas.openxmlformats.org/markup-compatibility/2006" xmlns:o="urn:schemas-microsoft-com:office:office" xmlns:r="http://schemas.openxmlformats.org/officeDocument/2006/relationships" xmlns:m="http://schemas.openxmlformats.org/officeDocument/2006/math" xmlns:v="urn:schemas-microsoft-com:vml" xmlns:wp14="http://schemas.microsoft.com/office/word/2010/wordprocessingDrawing" xmlns:wp="http://schemas.openxmlformats.org/drawingml/2006/wordprocessingDrawing" xmlns:w10="urn:schemas-microsoft-com:office:word" xmlns:w="http://schemas.openxmlformats.org/wordprocessingml/2006/main" xmlns:w14="http://schemas.microsoft.com/office/word/2010/wordml" xmlns:w15="http://schemas.microsoft.com/office/word/2012/wordml" xmlns:w16se="http://schemas.microsoft.com/office/word/2015/wordml/symex" xmlns:wpg="http://schemas.microsoft.com/office/word/2010/wordprocessingGroup" xmlns:wpi="http://schemas.microsoft.com/office/word/2010/wordprocessingInk" xmlns:wne="http://schemas.microsoft.com/office/word/2006/wordml" xmlns:wps="http://schemas.microsoft.com/office/word/2010/wordprocessingShape" mc:Ignorable="w14 w15 w16se wp14">
   <w:tbl>
     <w:tblPr>
       <w:tblW w:w="0" w:type="auto"/>
@@ -3242,35 +3157,16 @@
       <w:gridCol w:w="3179"/>
     </w:tblGrid>
     <w:tr>
-      <w:tblPrEx>
-        <w:tblCellMar>
-          <w:top w:w="0" w:type="dxa"/>
-          <w:bottom w:w="0" w:type="dxa"/>
-        </w:tblCellMar>
-      </w:tblPrEx>
       <w:tc>
         <w:tcPr>
           <w:tcW w:w="6379" w:type="dxa"/>
         </w:tcPr>
         <w:p>
-          <w:r>
-            <w:fldChar w:fldCharType="begin"/>
-          </w:r>
-          <w:r>
-            <w:instrText xml:space="preserve"> SUBJECT  \* MERG</w:instrText>
-          </w:r>
-          <w:r>
-            <w:instrText xml:space="preserve">EFORMAT </w:instrText>
-          </w:r>
-          <w:r>
-            <w:fldChar w:fldCharType="separate"/>
-          </w:r>
-          <w:r>
-            <w:t>&lt;Project Name&gt;</w:t>
-          </w:r>
-          <w:r>
-            <w:fldChar w:fldCharType="end"/>
-          </w:r>
+          <w:fldSimple w:instr=" SUBJECT  \* MERGEFORMAT ">
+            <w:r>
+              <w:t>&lt;Project Name&gt;</w:t>
+            </w:r>
+          </w:fldSimple>
         </w:p>
       </w:tc>
       <w:tc>
@@ -3292,32 +3188,16 @@
       </w:tc>
     </w:tr>
     <w:tr>
-      <w:tblPrEx>
-        <w:tblCellMar>
-          <w:top w:w="0" w:type="dxa"/>
-          <w:bottom w:w="0" w:type="dxa"/>
-        </w:tblCellMar>
-      </w:tblPrEx>
       <w:tc>
         <w:tcPr>
           <w:tcW w:w="6379" w:type="dxa"/>
         </w:tcPr>
         <w:p>
-          <w:r>
-            <w:fldChar w:fldCharType="begin"/>
-          </w:r>
-          <w:r>
-            <w:instrText xml:space="preserve"> TITLE  \* MERGEFORMAT </w:instrText>
-          </w:r>
-          <w:r>
-            <w:fldChar w:fldCharType="separate"/>
-          </w:r>
-          <w:r>
-            <w:t>Software Architecture Document</w:t>
-          </w:r>
-          <w:r>
-            <w:fldChar w:fldCharType="end"/>
-          </w:r>
+          <w:fldSimple w:instr=" TITLE  \* MERGEFORMAT ">
+            <w:r>
+              <w:t>Software Architecture Document</w:t>
+            </w:r>
+          </w:fldSimple>
         </w:p>
       </w:tc>
       <w:tc>
@@ -3326,18 +3206,28 @@
         </w:tcPr>
         <w:p>
           <w:r>
-            <w:t xml:space="preserve">  Date:  &lt;dd/mmm/yy&gt;</w:t>
+            <w:t xml:space="preserve">  Date:  &lt;</w:t>
+          </w:r>
+          <w:proofErr w:type="spellStart"/>
+          <w:r>
+            <w:t>dd</w:t>
+          </w:r>
+          <w:proofErr w:type="spellEnd"/>
+          <w:r>
+            <w:t>/mmm/</w:t>
+          </w:r>
+          <w:proofErr w:type="spellStart"/>
+          <w:r>
+            <w:t>yy</w:t>
+          </w:r>
+          <w:proofErr w:type="spellEnd"/>
+          <w:r>
+            <w:t>&gt;</w:t>
           </w:r>
         </w:p>
       </w:tc>
     </w:tr>
     <w:tr>
-      <w:tblPrEx>
-        <w:tblCellMar>
-          <w:top w:w="0" w:type="dxa"/>
-          <w:bottom w:w="0" w:type="dxa"/>
-        </w:tblCellMar>
-      </w:tblPrEx>
       <w:tc>
         <w:tcPr>
           <w:tcW w:w="9558" w:type="dxa"/>
@@ -3360,7 +3250,7 @@
 </file>
 
 <file path=word/header3.xml><?xml version="1.0" encoding="utf-8"?>
-<w:hdr xmlns:wpc="http://schemas.microsoft.com/office/word/2010/wordprocessingCanvas" xmlns:cx="http://schemas.microsoft.com/office/drawing/2014/chartex" xmlns:cx1="http://schemas.microsoft.com/office/drawing/2015/9/8/chartex" xmlns:cx2="http://schemas.microsoft.com/office/drawing/2015/10/21/chartex" xmlns:cx3="http://schemas.microsoft.com/office/drawing/2016/5/9/chartex" xmlns:cx4="http://schemas.microsoft.com/office/drawing/2016/5/10/chartex" xmlns:cx5="http://schemas.microsoft.com/office/drawing/2016/5/11/chartex" xmlns:mc="http://schemas.openxmlformats.org/markup-compatibility/2006" xmlns:o="urn:schemas-microsoft-com:office:office" xmlns:r="http://schemas.openxmlformats.org/officeDocument/2006/relationships" xmlns:m="http://schemas.openxmlformats.org/officeDocument/2006/math" xmlns:v="urn:schemas-microsoft-com:vml" xmlns:wp14="http://schemas.microsoft.com/office/word/2010/wordprocessingDrawing" xmlns:wp="http://schemas.openxmlformats.org/drawingml/2006/wordprocessingDrawing" xmlns:w10="urn:schemas-microsoft-com:office:word" xmlns:w="http://schemas.openxmlformats.org/wordprocessingml/2006/main" xmlns:w14="http://schemas.microsoft.com/office/word/2010/wordml" xmlns:w15="http://schemas.microsoft.com/office/word/2012/wordml" xmlns:w16se="http://schemas.microsoft.com/office/word/2015/wordml/symex" xmlns:wpg="http://schemas.microsoft.com/office/word/2010/wordprocessingGroup" xmlns:wpi="http://schemas.microsoft.com/office/word/2010/wordprocessingInk" xmlns:wne="http://schemas.microsoft.com/office/word/2006/wordml" xmlns:wps="http://schemas.microsoft.com/office/word/2010/wordprocessingShape" mc:Ignorable="w14 w15 w16se wp14">
+<w:hdr xmlns:wpc="http://schemas.microsoft.com/office/word/2010/wordprocessingCanvas" xmlns:cx="http://schemas.microsoft.com/office/drawing/2014/chartex" xmlns:mc="http://schemas.openxmlformats.org/markup-compatibility/2006" xmlns:o="urn:schemas-microsoft-com:office:office" xmlns:r="http://schemas.openxmlformats.org/officeDocument/2006/relationships" xmlns:m="http://schemas.openxmlformats.org/officeDocument/2006/math" xmlns:v="urn:schemas-microsoft-com:vml" xmlns:wp14="http://schemas.microsoft.com/office/word/2010/wordprocessingDrawing" xmlns:wp="http://schemas.openxmlformats.org/drawingml/2006/wordprocessingDrawing" xmlns:w10="urn:schemas-microsoft-com:office:word" xmlns:w="http://schemas.openxmlformats.org/wordprocessingml/2006/main" xmlns:w14="http://schemas.microsoft.com/office/word/2010/wordml" xmlns:w15="http://schemas.microsoft.com/office/word/2012/wordml" xmlns:w16se="http://schemas.microsoft.com/office/word/2015/wordml/symex" xmlns:wpg="http://schemas.microsoft.com/office/word/2010/wordprocessingGroup" xmlns:wpi="http://schemas.microsoft.com/office/word/2010/wordprocessingInk" xmlns:wne="http://schemas.microsoft.com/office/word/2006/wordml" xmlns:wps="http://schemas.microsoft.com/office/word/2010/wordprocessingShape" mc:Ignorable="w14 w15 w16se wp14">
   <w:p>
     <w:pPr>
       <w:pStyle w:val="Kopfzeile"/>
@@ -3370,7 +3260,7 @@
 </file>
 
 <file path=word/numbering.xml><?xml version="1.0" encoding="utf-8"?>
-<w:numbering xmlns:wpc="http://schemas.microsoft.com/office/word/2010/wordprocessingCanvas" xmlns:cx="http://schemas.microsoft.com/office/drawing/2014/chartex" xmlns:cx1="http://schemas.microsoft.com/office/drawing/2015/9/8/chartex" xmlns:cx2="http://schemas.microsoft.com/office/drawing/2015/10/21/chartex" xmlns:cx3="http://schemas.microsoft.com/office/drawing/2016/5/9/chartex" xmlns:cx4="http://schemas.microsoft.com/office/drawing/2016/5/10/chartex" xmlns:cx5="http://schemas.microsoft.com/office/drawing/2016/5/11/chartex" xmlns:mc="http://schemas.openxmlformats.org/markup-compatibility/2006" xmlns:o="urn:schemas-microsoft-com:office:office" xmlns:r="http://schemas.openxmlformats.org/officeDocument/2006/relationships" xmlns:m="http://schemas.openxmlformats.org/officeDocument/2006/math" xmlns:v="urn:schemas-microsoft-com:vml" xmlns:wp14="http://schemas.microsoft.com/office/word/2010/wordprocessingDrawing" xmlns:wp="http://schemas.openxmlformats.org/drawingml/2006/wordprocessingDrawing" xmlns:w10="urn:schemas-microsoft-com:office:word" xmlns:w="http://schemas.openxmlformats.org/wordprocessingml/2006/main" xmlns:w14="http://schemas.microsoft.com/office/word/2010/wordml" xmlns:w15="http://schemas.microsoft.com/office/word/2012/wordml" xmlns:w16se="http://schemas.microsoft.com/office/word/2015/wordml/symex" xmlns:wpg="http://schemas.microsoft.com/office/word/2010/wordprocessingGroup" xmlns:wpi="http://schemas.microsoft.com/office/word/2010/wordprocessingInk" xmlns:wne="http://schemas.microsoft.com/office/word/2006/wordml" xmlns:wps="http://schemas.microsoft.com/office/word/2010/wordprocessingShape" mc:Ignorable="w14 w15 w16se wp14">
+<w:numbering xmlns:wpc="http://schemas.microsoft.com/office/word/2010/wordprocessingCanvas" xmlns:cx="http://schemas.microsoft.com/office/drawing/2014/chartex" xmlns:mc="http://schemas.openxmlformats.org/markup-compatibility/2006" xmlns:o="urn:schemas-microsoft-com:office:office" xmlns:r="http://schemas.openxmlformats.org/officeDocument/2006/relationships" xmlns:m="http://schemas.openxmlformats.org/officeDocument/2006/math" xmlns:v="urn:schemas-microsoft-com:vml" xmlns:wp14="http://schemas.microsoft.com/office/word/2010/wordprocessingDrawing" xmlns:wp="http://schemas.openxmlformats.org/drawingml/2006/wordprocessingDrawing" xmlns:w10="urn:schemas-microsoft-com:office:word" xmlns:w="http://schemas.openxmlformats.org/wordprocessingml/2006/main" xmlns:w14="http://schemas.microsoft.com/office/word/2010/wordml" xmlns:w15="http://schemas.microsoft.com/office/word/2012/wordml" xmlns:w16se="http://schemas.microsoft.com/office/word/2015/wordml/symex" xmlns:wpg="http://schemas.microsoft.com/office/word/2010/wordprocessingGroup" xmlns:wpi="http://schemas.microsoft.com/office/word/2010/wordprocessingInk" xmlns:wne="http://schemas.microsoft.com/office/word/2006/wordml" xmlns:wps="http://schemas.microsoft.com/office/word/2010/wordprocessingShape" mc:Ignorable="w14 w15 w16se wp14">
   <w:abstractNum w:abstractNumId="0" w15:restartNumberingAfterBreak="0">
     <w:nsid w:val="FFFFFFFB"/>
     <w:multiLevelType w:val="multilevel"/>
@@ -3739,6 +3629,120 @@
     </w:lvl>
   </w:abstractNum>
   <w:abstractNum w:abstractNumId="16" w15:restartNumberingAfterBreak="0">
+    <w:nsid w:val="6FB54888"/>
+    <w:multiLevelType w:val="multilevel"/>
+    <w:tmpl w:val="B9581F0C"/>
+    <w:lvl w:ilvl="0">
+      <w:start w:val="1"/>
+      <w:numFmt w:val="decimal"/>
+      <w:pStyle w:val="Bullet"/>
+      <w:lvlText w:val="%1."/>
+      <w:lvlJc w:val="left"/>
+      <w:pPr>
+        <w:tabs>
+          <w:tab w:val="num" w:pos="720"/>
+        </w:tabs>
+        <w:ind w:left="720" w:hanging="720"/>
+      </w:pPr>
+    </w:lvl>
+    <w:lvl w:ilvl="1">
+      <w:start w:val="1"/>
+      <w:numFmt w:val="decimal"/>
+      <w:lvlText w:val="%2."/>
+      <w:lvlJc w:val="left"/>
+      <w:pPr>
+        <w:tabs>
+          <w:tab w:val="num" w:pos="1440"/>
+        </w:tabs>
+        <w:ind w:left="1440" w:hanging="720"/>
+      </w:pPr>
+    </w:lvl>
+    <w:lvl w:ilvl="2">
+      <w:start w:val="1"/>
+      <w:numFmt w:val="decimal"/>
+      <w:lvlText w:val="%3."/>
+      <w:lvlJc w:val="left"/>
+      <w:pPr>
+        <w:tabs>
+          <w:tab w:val="num" w:pos="2160"/>
+        </w:tabs>
+        <w:ind w:left="2160" w:hanging="720"/>
+      </w:pPr>
+    </w:lvl>
+    <w:lvl w:ilvl="3">
+      <w:start w:val="1"/>
+      <w:numFmt w:val="decimal"/>
+      <w:lvlText w:val="%4."/>
+      <w:lvlJc w:val="left"/>
+      <w:pPr>
+        <w:tabs>
+          <w:tab w:val="num" w:pos="2880"/>
+        </w:tabs>
+        <w:ind w:left="2880" w:hanging="720"/>
+      </w:pPr>
+    </w:lvl>
+    <w:lvl w:ilvl="4">
+      <w:start w:val="1"/>
+      <w:numFmt w:val="decimal"/>
+      <w:lvlText w:val="%5."/>
+      <w:lvlJc w:val="left"/>
+      <w:pPr>
+        <w:tabs>
+          <w:tab w:val="num" w:pos="3600"/>
+        </w:tabs>
+        <w:ind w:left="3600" w:hanging="720"/>
+      </w:pPr>
+    </w:lvl>
+    <w:lvl w:ilvl="5">
+      <w:start w:val="1"/>
+      <w:numFmt w:val="decimal"/>
+      <w:lvlText w:val="%6."/>
+      <w:lvlJc w:val="left"/>
+      <w:pPr>
+        <w:tabs>
+          <w:tab w:val="num" w:pos="4320"/>
+        </w:tabs>
+        <w:ind w:left="4320" w:hanging="720"/>
+      </w:pPr>
+    </w:lvl>
+    <w:lvl w:ilvl="6">
+      <w:start w:val="1"/>
+      <w:numFmt w:val="decimal"/>
+      <w:lvlText w:val="%7."/>
+      <w:lvlJc w:val="left"/>
+      <w:pPr>
+        <w:tabs>
+          <w:tab w:val="num" w:pos="5040"/>
+        </w:tabs>
+        <w:ind w:left="5040" w:hanging="720"/>
+      </w:pPr>
+    </w:lvl>
+    <w:lvl w:ilvl="7">
+      <w:start w:val="1"/>
+      <w:numFmt w:val="decimal"/>
+      <w:lvlText w:val="%8."/>
+      <w:lvlJc w:val="left"/>
+      <w:pPr>
+        <w:tabs>
+          <w:tab w:val="num" w:pos="5760"/>
+        </w:tabs>
+        <w:ind w:left="5760" w:hanging="720"/>
+      </w:pPr>
+    </w:lvl>
+    <w:lvl w:ilvl="8">
+      <w:start w:val="1"/>
+      <w:numFmt w:val="decimal"/>
+      <w:lvlText w:val="%9."/>
+      <w:lvlJc w:val="left"/>
+      <w:pPr>
+        <w:tabs>
+          <w:tab w:val="num" w:pos="6480"/>
+        </w:tabs>
+        <w:ind w:left="6480" w:hanging="720"/>
+      </w:pPr>
+    </w:lvl>
+  </w:abstractNum>
+  <w:abstractNum w:abstractNumId="17" w15:restartNumberingAfterBreak="0">
     <w:nsid w:val="71F21F2A"/>
     <w:multiLevelType w:val="singleLevel"/>
     <w:tmpl w:val="04090001"/>
@@ -3758,7 +3762,7 @@
       </w:rPr>
     </w:lvl>
   </w:abstractNum>
-  <w:abstractNum w:abstractNumId="17" w15:restartNumberingAfterBreak="0">
+  <w:abstractNum w:abstractNumId="18" w15:restartNumberingAfterBreak="0">
     <w:nsid w:val="743601FB"/>
     <w:multiLevelType w:val="singleLevel"/>
     <w:tmpl w:val="04090001"/>
@@ -3778,7 +3782,7 @@
       </w:rPr>
     </w:lvl>
   </w:abstractNum>
-  <w:abstractNum w:abstractNumId="18" w15:restartNumberingAfterBreak="0">
+  <w:abstractNum w:abstractNumId="19" w15:restartNumberingAfterBreak="0">
     <w:nsid w:val="756150CA"/>
     <w:multiLevelType w:val="singleLevel"/>
     <w:tmpl w:val="04090001"/>
@@ -3798,7 +3802,7 @@
       </w:rPr>
     </w:lvl>
   </w:abstractNum>
-  <w:abstractNum w:abstractNumId="19" w15:restartNumberingAfterBreak="0">
+  <w:abstractNum w:abstractNumId="20" w15:restartNumberingAfterBreak="0">
     <w:nsid w:val="7BE434D7"/>
     <w:multiLevelType w:val="singleLevel"/>
     <w:tmpl w:val="04090001"/>
@@ -3825,7 +3829,7 @@
     <w:abstractNumId w:val="9"/>
   </w:num>
   <w:num w:numId="3">
-    <w:abstractNumId w:val="19"/>
+    <w:abstractNumId w:val="20"/>
   </w:num>
   <w:num w:numId="4">
     <w:abstractNumId w:val="14"/>
@@ -3854,7 +3858,7 @@
     <w:abstractNumId w:val="2"/>
   </w:num>
   <w:num w:numId="8">
-    <w:abstractNumId w:val="18"/>
+    <w:abstractNumId w:val="19"/>
   </w:num>
   <w:num w:numId="9">
     <w:abstractNumId w:val="3"/>
@@ -3866,7 +3870,7 @@
     <w:abstractNumId w:val="8"/>
   </w:num>
   <w:num w:numId="12">
-    <w:abstractNumId w:val="17"/>
+    <w:abstractNumId w:val="18"/>
   </w:num>
   <w:num w:numId="13">
     <w:abstractNumId w:val="7"/>
@@ -3875,7 +3879,7 @@
     <w:abstractNumId w:val="4"/>
   </w:num>
   <w:num w:numId="15">
-    <w:abstractNumId w:val="16"/>
+    <w:abstractNumId w:val="17"/>
   </w:num>
   <w:num w:numId="16">
     <w:abstractNumId w:val="12"/>
@@ -3910,6 +3914,9 @@
   <w:num w:numId="21">
     <w:abstractNumId w:val="15"/>
   </w:num>
+  <w:num w:numId="22">
+    <w:abstractNumId w:val="16"/>
+  </w:num>
 </w:numbering>
 </file>
 
@@ -3924,7 +3931,7 @@
     </w:rPrDefault>
     <w:pPrDefault/>
   </w:docDefaults>
-  <w:latentStyles w:defLockedState="0" w:defUIPriority="99" w:defSemiHidden="0" w:defUnhideWhenUsed="0" w:defQFormat="0" w:count="374">
+  <w:latentStyles w:defLockedState="0" w:defUIPriority="99" w:defSemiHidden="0" w:defUnhideWhenUsed="0" w:defQFormat="0" w:count="371">
     <w:lsdException w:name="Normal" w:uiPriority="0" w:qFormat="1"/>
     <w:lsdException w:name="heading 1" w:uiPriority="9" w:qFormat="1"/>
     <w:lsdException w:name="heading 2" w:uiPriority="9" w:qFormat="1"/>
@@ -4296,9 +4303,6 @@
     <w:lsdException w:name="List Table 5 Dark Accent 6" w:uiPriority="50"/>
     <w:lsdException w:name="List Table 6 Colorful Accent 6" w:uiPriority="51"/>
     <w:lsdException w:name="List Table 7 Colorful Accent 6" w:uiPriority="52"/>
-    <w:lsdException w:name="Mention" w:semiHidden="1" w:unhideWhenUsed="1"/>
-    <w:lsdException w:name="Smart Hyperlink" w:semiHidden="1" w:unhideWhenUsed="1"/>
-    <w:lsdException w:name="Hashtag" w:semiHidden="1" w:unhideWhenUsed="1"/>
   </w:latentStyles>
   <w:style w:type="paragraph" w:default="1" w:styleId="Standard">
     <w:name w:val="Normal"/>
@@ -4471,7 +4475,9 @@
   </w:style>
   <w:style w:type="character" w:default="1" w:styleId="Absatz-Standardschriftart">
     <w:name w:val="Default Paragraph Font"/>
+    <w:uiPriority w:val="1"/>
     <w:semiHidden/>
+    <w:unhideWhenUsed/>
   </w:style>
   <w:style w:type="table" w:default="1" w:styleId="NormaleTabelle">
     <w:name w:val="Normal Table"/>
@@ -4823,13 +4829,13 @@
     <w:pPr>
       <w:widowControl/>
       <w:numPr>
-        <w:numId w:val="81"/>
+        <w:numId w:val="22"/>
       </w:numPr>
       <w:tabs>
         <w:tab w:val="left" w:pos="720"/>
       </w:tabs>
       <w:spacing w:before="120" w:line="240" w:lineRule="auto"/>
-      <w:ind w:left="720" w:right="360"/>
+      <w:ind w:right="360"/>
       <w:jc w:val="both"/>
     </w:pPr>
     <w:rPr>

</xml_diff>